<commit_message>
Fixed documentation and presentation
</commit_message>
<xml_diff>
--- a/DancingStarsDocumentation.docx
+++ b/DancingStarsDocumentation.docx
@@ -669,15 +669,7 @@
           <w:sz w:val="26"/>
           <w:szCs w:val="26"/>
         </w:rPr>
-        <w:t xml:space="preserve">, </w:t>
-      </w:r>
-      <w:r>
-        <w:rPr>
-          <w:rFonts w:ascii="Times New Roman" w:hAnsi="Times New Roman" w:cs="Times New Roman"/>
-          <w:sz w:val="26"/>
-          <w:szCs w:val="26"/>
-        </w:rPr>
-        <w:t>снимка</w:t>
+        <w:t>, снимка</w:t>
       </w:r>
     </w:p>
     <w:p>
@@ -942,7 +934,15 @@
           <w:szCs w:val="26"/>
         </w:rPr>
         <w:lastRenderedPageBreak/>
-        <w:t>Епизоди – дата, тематика, оценка от публика</w:t>
+        <w:t xml:space="preserve">Епизоди – дата, тематика, </w:t>
+      </w:r>
+      <w:r>
+        <w:rPr>
+          <w:rFonts w:ascii="Times New Roman" w:hAnsi="Times New Roman" w:cs="Times New Roman"/>
+          <w:sz w:val="26"/>
+          <w:szCs w:val="26"/>
+        </w:rPr>
+        <w:t>печеливш отбор, 2-ри печеливш отбор , 3-ти печеливш отбор, губещ отбор, втори губещ отбор</w:t>
       </w:r>
     </w:p>
     <w:p>
@@ -968,6 +968,23 @@
         </w:rPr>
         <w:t>Изпълнения – точки от публиката</w:t>
       </w:r>
+      <w:r>
+        <w:rPr>
+          <w:rFonts w:ascii="Times New Roman" w:hAnsi="Times New Roman" w:cs="Times New Roman"/>
+          <w:sz w:val="26"/>
+          <w:szCs w:val="26"/>
+          <w:lang w:val="en-US"/>
+        </w:rPr>
+        <w:t xml:space="preserve">,SMS, </w:t>
+      </w:r>
+      <w:r>
+        <w:rPr>
+          <w:rFonts w:ascii="Times New Roman" w:hAnsi="Times New Roman" w:cs="Times New Roman"/>
+          <w:sz w:val="26"/>
+          <w:szCs w:val="26"/>
+        </w:rPr>
+        <w:t>танц, дата на епизод</w:t>
+      </w:r>
     </w:p>
     <w:p>
       <w:pPr>
@@ -1182,15 +1199,7 @@
           <w:sz w:val="26"/>
           <w:szCs w:val="26"/>
         </w:rPr>
-        <w:t xml:space="preserve">Снимка - </w:t>
-      </w:r>
-      <w:r>
-        <w:rPr>
-          <w:rFonts w:ascii="Times New Roman" w:hAnsi="Times New Roman" w:cs="Times New Roman"/>
-          <w:sz w:val="26"/>
-          <w:szCs w:val="26"/>
-        </w:rPr>
-        <w:t>символен низ</w:t>
+        <w:t>Снимка - символен низ</w:t>
       </w:r>
     </w:p>
     <w:p>
@@ -1586,15 +1595,7 @@
           <w:sz w:val="26"/>
           <w:szCs w:val="26"/>
         </w:rPr>
-        <w:t xml:space="preserve">Снимка - </w:t>
-      </w:r>
-      <w:r>
-        <w:rPr>
-          <w:rFonts w:ascii="Times New Roman" w:hAnsi="Times New Roman" w:cs="Times New Roman"/>
-          <w:sz w:val="26"/>
-          <w:szCs w:val="26"/>
-        </w:rPr>
-        <w:t>символен низ</w:t>
+        <w:t>Снимка - символен низ</w:t>
       </w:r>
     </w:p>
     <w:p>
@@ -1859,7 +1860,112 @@
           <w:sz w:val="26"/>
           <w:szCs w:val="26"/>
         </w:rPr>
-        <w:t>Оценка от публика - цяло положително число</w:t>
+        <w:t>Печеливш отбор – символен низ</w:t>
+      </w:r>
+    </w:p>
+    <w:p>
+      <w:pPr>
+        <w:pStyle w:val="ListParagraph"/>
+        <w:numPr>
+          <w:ilvl w:val="0"/>
+          <w:numId w:val="27"/>
+        </w:numPr>
+        <w:spacing w:line="360" w:lineRule="auto"/>
+        <w:jc w:val="both"/>
+        <w:rPr>
+          <w:rFonts w:ascii="Times New Roman" w:hAnsi="Times New Roman" w:cs="Times New Roman"/>
+          <w:sz w:val="26"/>
+          <w:szCs w:val="26"/>
+        </w:rPr>
+      </w:pPr>
+      <w:r>
+        <w:rPr>
+          <w:rFonts w:ascii="Times New Roman" w:hAnsi="Times New Roman" w:cs="Times New Roman"/>
+          <w:sz w:val="26"/>
+          <w:szCs w:val="26"/>
+        </w:rPr>
+        <w:lastRenderedPageBreak/>
+        <w:t>2-ри печеливш отбор – символен низ</w:t>
+      </w:r>
+    </w:p>
+    <w:p>
+      <w:pPr>
+        <w:pStyle w:val="ListParagraph"/>
+        <w:numPr>
+          <w:ilvl w:val="0"/>
+          <w:numId w:val="27"/>
+        </w:numPr>
+        <w:spacing w:line="360" w:lineRule="auto"/>
+        <w:jc w:val="both"/>
+        <w:rPr>
+          <w:rFonts w:ascii="Times New Roman" w:hAnsi="Times New Roman" w:cs="Times New Roman"/>
+          <w:sz w:val="26"/>
+          <w:szCs w:val="26"/>
+        </w:rPr>
+      </w:pPr>
+      <w:r>
+        <w:rPr>
+          <w:rFonts w:ascii="Times New Roman" w:hAnsi="Times New Roman" w:cs="Times New Roman"/>
+          <w:sz w:val="26"/>
+          <w:szCs w:val="26"/>
+        </w:rPr>
+        <w:t>3-ти печеливш отбор – символен низ</w:t>
+      </w:r>
+    </w:p>
+    <w:p>
+      <w:pPr>
+        <w:pStyle w:val="ListParagraph"/>
+        <w:numPr>
+          <w:ilvl w:val="0"/>
+          <w:numId w:val="27"/>
+        </w:numPr>
+        <w:spacing w:line="360" w:lineRule="auto"/>
+        <w:jc w:val="both"/>
+        <w:rPr>
+          <w:rFonts w:ascii="Times New Roman" w:hAnsi="Times New Roman" w:cs="Times New Roman"/>
+          <w:sz w:val="26"/>
+          <w:szCs w:val="26"/>
+        </w:rPr>
+      </w:pPr>
+      <w:r>
+        <w:rPr>
+          <w:rFonts w:ascii="Times New Roman" w:hAnsi="Times New Roman" w:cs="Times New Roman"/>
+          <w:sz w:val="26"/>
+          <w:szCs w:val="26"/>
+        </w:rPr>
+        <w:t xml:space="preserve"> Губещ отбор – символен низ</w:t>
+      </w:r>
+    </w:p>
+    <w:p>
+      <w:pPr>
+        <w:pStyle w:val="ListParagraph"/>
+        <w:numPr>
+          <w:ilvl w:val="0"/>
+          <w:numId w:val="27"/>
+        </w:numPr>
+        <w:spacing w:line="360" w:lineRule="auto"/>
+        <w:jc w:val="both"/>
+        <w:rPr>
+          <w:rFonts w:ascii="Times New Roman" w:hAnsi="Times New Roman" w:cs="Times New Roman"/>
+          <w:sz w:val="26"/>
+          <w:szCs w:val="26"/>
+        </w:rPr>
+      </w:pPr>
+      <w:r>
+        <w:rPr>
+          <w:rFonts w:ascii="Times New Roman" w:hAnsi="Times New Roman" w:cs="Times New Roman"/>
+          <w:sz w:val="26"/>
+          <w:szCs w:val="26"/>
+        </w:rPr>
+        <w:t>2ри губещ отбор – символен низ</w:t>
+      </w:r>
+      <w:r>
+        <w:rPr>
+          <w:rFonts w:ascii="Times New Roman" w:hAnsi="Times New Roman" w:cs="Times New Roman"/>
+          <w:sz w:val="26"/>
+          <w:szCs w:val="26"/>
+        </w:rPr>
+        <w:t xml:space="preserve"> </w:t>
       </w:r>
     </w:p>
     <w:p>
@@ -1898,7 +2004,6 @@
           <w:sz w:val="26"/>
           <w:szCs w:val="26"/>
         </w:rPr>
-        <w:lastRenderedPageBreak/>
         <w:t>Връзки</w:t>
       </w:r>
     </w:p>
@@ -2007,88 +2112,12 @@
     <w:p>
       <w:pPr>
         <w:pStyle w:val="ListParagraph"/>
-        <w:numPr>
-          <w:ilvl w:val="0"/>
-          <w:numId w:val="1"/>
-        </w:numPr>
         <w:spacing w:line="360" w:lineRule="auto"/>
+        <w:ind w:left="1068"/>
         <w:jc w:val="both"/>
         <w:rPr>
           <w:rFonts w:ascii="Times New Roman" w:hAnsi="Times New Roman" w:cs="Times New Roman"/>
           <w:b/>
-          <w:sz w:val="26"/>
-          <w:szCs w:val="26"/>
-        </w:rPr>
-      </w:pPr>
-      <w:r>
-        <w:rPr>
-          <w:rFonts w:ascii="Times New Roman" w:hAnsi="Times New Roman" w:cs="Times New Roman"/>
-          <w:b/>
-          <w:sz w:val="26"/>
-          <w:szCs w:val="26"/>
-        </w:rPr>
-        <w:t xml:space="preserve">Ограничения по единствена </w:t>
-      </w:r>
-      <w:r>
-        <w:rPr>
-          <w:rFonts w:ascii="Times New Roman" w:hAnsi="Times New Roman" w:cs="Times New Roman"/>
-          <w:b/>
-          <w:sz w:val="26"/>
-          <w:szCs w:val="26"/>
-        </w:rPr>
-        <w:t>стойност</w:t>
-      </w:r>
-      <w:r>
-        <w:rPr>
-          <w:rFonts w:ascii="Times New Roman" w:hAnsi="Times New Roman" w:cs="Times New Roman"/>
-          <w:b/>
-          <w:sz w:val="26"/>
-          <w:szCs w:val="26"/>
-        </w:rPr>
-        <w:t>, референтна цялостност и друг тип ограничения</w:t>
-      </w:r>
-    </w:p>
-    <w:p>
-      <w:pPr>
-        <w:pStyle w:val="ListParagraph"/>
-        <w:tabs>
-          <w:tab w:val="left" w:pos="6432"/>
-        </w:tabs>
-        <w:spacing w:line="360" w:lineRule="auto"/>
-        <w:jc w:val="both"/>
-        <w:rPr>
-          <w:rFonts w:ascii="Times New Roman" w:hAnsi="Times New Roman" w:cs="Times New Roman"/>
-          <w:sz w:val="26"/>
-          <w:szCs w:val="26"/>
-        </w:rPr>
-      </w:pPr>
-      <w:r>
-        <w:rPr>
-          <w:rFonts w:ascii="Times New Roman" w:hAnsi="Times New Roman" w:cs="Times New Roman"/>
-          <w:sz w:val="26"/>
-          <w:szCs w:val="26"/>
-        </w:rPr>
-        <w:t>…………………………………………………….</w:t>
-      </w:r>
-      <w:r>
-        <w:rPr>
-          <w:rFonts w:ascii="Times New Roman" w:hAnsi="Times New Roman" w:cs="Times New Roman"/>
-          <w:sz w:val="26"/>
-          <w:szCs w:val="26"/>
-        </w:rPr>
-        <w:tab/>
-      </w:r>
-    </w:p>
-    <w:p>
-      <w:pPr>
-        <w:pStyle w:val="ListParagraph"/>
-        <w:tabs>
-          <w:tab w:val="left" w:pos="6432"/>
-        </w:tabs>
-        <w:spacing w:line="360" w:lineRule="auto"/>
-        <w:jc w:val="both"/>
-        <w:rPr>
-          <w:rFonts w:ascii="Times New Roman" w:hAnsi="Times New Roman" w:cs="Times New Roman"/>
           <w:sz w:val="26"/>
           <w:szCs w:val="26"/>
           <w:lang w:val="en-US"/>
@@ -2118,6 +2147,222 @@
           <w:sz w:val="26"/>
           <w:szCs w:val="26"/>
         </w:rPr>
+        <w:t xml:space="preserve">Ограничения по единствена </w:t>
+      </w:r>
+      <w:r>
+        <w:rPr>
+          <w:rFonts w:ascii="Times New Roman" w:hAnsi="Times New Roman" w:cs="Times New Roman"/>
+          <w:b/>
+          <w:sz w:val="26"/>
+          <w:szCs w:val="26"/>
+        </w:rPr>
+        <w:t>стойност</w:t>
+      </w:r>
+      <w:r>
+        <w:rPr>
+          <w:rFonts w:ascii="Times New Roman" w:hAnsi="Times New Roman" w:cs="Times New Roman"/>
+          <w:b/>
+          <w:sz w:val="26"/>
+          <w:szCs w:val="26"/>
+        </w:rPr>
+        <w:t>, референтна цялостност и друг тип ограничени</w:t>
+      </w:r>
+      <w:r>
+        <w:rPr>
+          <w:rFonts w:ascii="Times New Roman" w:hAnsi="Times New Roman" w:cs="Times New Roman"/>
+          <w:b/>
+          <w:sz w:val="26"/>
+          <w:szCs w:val="26"/>
+        </w:rPr>
+        <w:t>я</w:t>
+      </w:r>
+    </w:p>
+    <w:p>
+      <w:pPr>
+        <w:pStyle w:val="ListParagraph"/>
+        <w:tabs>
+          <w:tab w:val="left" w:pos="6432"/>
+        </w:tabs>
+        <w:spacing w:line="360" w:lineRule="auto"/>
+        <w:jc w:val="both"/>
+        <w:rPr>
+          <w:rFonts w:ascii="Times New Roman" w:hAnsi="Times New Roman" w:cs="Times New Roman"/>
+          <w:sz w:val="26"/>
+          <w:szCs w:val="26"/>
+        </w:rPr>
+      </w:pPr>
+      <w:r>
+        <w:rPr>
+          <w:rFonts w:ascii="Times New Roman" w:hAnsi="Times New Roman" w:cs="Times New Roman"/>
+          <w:sz w:val="26"/>
+          <w:szCs w:val="26"/>
+        </w:rPr>
+        <w:t>Оценката на журито и публиката е число от 1 до 10.</w:t>
+      </w:r>
+    </w:p>
+    <w:p>
+      <w:pPr>
+        <w:pStyle w:val="ListParagraph"/>
+        <w:tabs>
+          <w:tab w:val="left" w:pos="6432"/>
+        </w:tabs>
+        <w:spacing w:line="360" w:lineRule="auto"/>
+        <w:jc w:val="both"/>
+        <w:rPr>
+          <w:rFonts w:ascii="Times New Roman" w:hAnsi="Times New Roman" w:cs="Times New Roman"/>
+          <w:sz w:val="26"/>
+          <w:szCs w:val="26"/>
+        </w:rPr>
+      </w:pPr>
+    </w:p>
+    <w:p>
+      <w:pPr>
+        <w:pStyle w:val="ListParagraph"/>
+        <w:tabs>
+          <w:tab w:val="left" w:pos="6432"/>
+        </w:tabs>
+        <w:spacing w:line="360" w:lineRule="auto"/>
+        <w:jc w:val="both"/>
+        <w:rPr>
+          <w:rFonts w:ascii="Times New Roman" w:hAnsi="Times New Roman" w:cs="Times New Roman"/>
+          <w:sz w:val="26"/>
+          <w:szCs w:val="26"/>
+        </w:rPr>
+      </w:pPr>
+      <w:r>
+        <w:rPr>
+          <w:rFonts w:ascii="Times New Roman" w:hAnsi="Times New Roman" w:cs="Times New Roman"/>
+          <w:sz w:val="26"/>
+          <w:szCs w:val="26"/>
+        </w:rPr>
+        <w:t>Външни ключове:</w:t>
+      </w:r>
+    </w:p>
+    <w:p>
+      <w:pPr>
+        <w:pStyle w:val="ListParagraph"/>
+        <w:tabs>
+          <w:tab w:val="left" w:pos="6432"/>
+        </w:tabs>
+        <w:spacing w:line="360" w:lineRule="auto"/>
+        <w:jc w:val="both"/>
+        <w:rPr>
+          <w:rFonts w:ascii="Times New Roman" w:hAnsi="Times New Roman" w:cs="Times New Roman"/>
+          <w:sz w:val="26"/>
+          <w:szCs w:val="26"/>
+        </w:rPr>
+      </w:pPr>
+      <w:r>
+        <w:rPr>
+          <w:rFonts w:ascii="Times New Roman" w:hAnsi="Times New Roman" w:cs="Times New Roman"/>
+          <w:sz w:val="26"/>
+          <w:szCs w:val="26"/>
+        </w:rPr>
+        <w:t>Епизоди – отбори</w:t>
+      </w:r>
+    </w:p>
+    <w:p>
+      <w:pPr>
+        <w:pStyle w:val="ListParagraph"/>
+        <w:tabs>
+          <w:tab w:val="left" w:pos="6432"/>
+        </w:tabs>
+        <w:spacing w:line="360" w:lineRule="auto"/>
+        <w:jc w:val="both"/>
+        <w:rPr>
+          <w:rFonts w:ascii="Times New Roman" w:hAnsi="Times New Roman" w:cs="Times New Roman"/>
+          <w:sz w:val="26"/>
+          <w:szCs w:val="26"/>
+        </w:rPr>
+      </w:pPr>
+      <w:proofErr w:type="spellStart"/>
+      <w:r>
+        <w:rPr>
+          <w:rFonts w:ascii="Times New Roman" w:hAnsi="Times New Roman" w:cs="Times New Roman"/>
+          <w:sz w:val="26"/>
+          <w:szCs w:val="26"/>
+        </w:rPr>
+        <w:t>Юзъри</w:t>
+      </w:r>
+      <w:proofErr w:type="spellEnd"/>
+      <w:r>
+        <w:rPr>
+          <w:rFonts w:ascii="Times New Roman" w:hAnsi="Times New Roman" w:cs="Times New Roman"/>
+          <w:sz w:val="26"/>
+          <w:szCs w:val="26"/>
+        </w:rPr>
+        <w:t xml:space="preserve"> – любим отбор</w:t>
+      </w:r>
+    </w:p>
+    <w:p>
+      <w:pPr>
+        <w:pStyle w:val="ListParagraph"/>
+        <w:tabs>
+          <w:tab w:val="left" w:pos="6432"/>
+        </w:tabs>
+        <w:spacing w:line="360" w:lineRule="auto"/>
+        <w:jc w:val="both"/>
+        <w:rPr>
+          <w:rFonts w:ascii="Times New Roman" w:hAnsi="Times New Roman" w:cs="Times New Roman"/>
+          <w:sz w:val="26"/>
+          <w:szCs w:val="26"/>
+        </w:rPr>
+      </w:pPr>
+      <w:r>
+        <w:rPr>
+          <w:rFonts w:ascii="Times New Roman" w:hAnsi="Times New Roman" w:cs="Times New Roman"/>
+          <w:sz w:val="26"/>
+          <w:szCs w:val="26"/>
+        </w:rPr>
+        <w:t>Изпълнения – отбор, име на танц, дата на епизод</w:t>
+      </w:r>
+    </w:p>
+    <w:p>
+      <w:pPr>
+        <w:pStyle w:val="ListParagraph"/>
+        <w:tabs>
+          <w:tab w:val="left" w:pos="6432"/>
+        </w:tabs>
+        <w:spacing w:line="360" w:lineRule="auto"/>
+        <w:jc w:val="both"/>
+        <w:rPr>
+          <w:rFonts w:ascii="Times New Roman" w:hAnsi="Times New Roman" w:cs="Times New Roman"/>
+          <w:sz w:val="26"/>
+          <w:szCs w:val="26"/>
+        </w:rPr>
+      </w:pPr>
+      <w:r>
+        <w:rPr>
+          <w:rFonts w:ascii="Times New Roman" w:hAnsi="Times New Roman" w:cs="Times New Roman"/>
+          <w:sz w:val="26"/>
+          <w:szCs w:val="26"/>
+        </w:rPr>
+        <w:tab/>
+      </w:r>
+    </w:p>
+    <w:p>
+      <w:pPr>
+        <w:pStyle w:val="ListParagraph"/>
+        <w:numPr>
+          <w:ilvl w:val="0"/>
+          <w:numId w:val="1"/>
+        </w:numPr>
+        <w:spacing w:line="360" w:lineRule="auto"/>
+        <w:jc w:val="both"/>
+        <w:rPr>
+          <w:rFonts w:ascii="Times New Roman" w:hAnsi="Times New Roman" w:cs="Times New Roman"/>
+          <w:b/>
+          <w:sz w:val="26"/>
+          <w:szCs w:val="26"/>
+        </w:rPr>
+      </w:pPr>
+      <w:r>
+        <w:rPr>
+          <w:rFonts w:ascii="Times New Roman" w:hAnsi="Times New Roman" w:cs="Times New Roman"/>
+          <w:b/>
+          <w:sz w:val="26"/>
+          <w:szCs w:val="26"/>
+        </w:rPr>
         <w:t>Ключове</w:t>
       </w:r>
     </w:p>
@@ -2323,20 +2568,6 @@
         <w:jc w:val="both"/>
         <w:rPr>
           <w:rFonts w:ascii="Times New Roman" w:hAnsi="Times New Roman" w:cs="Times New Roman"/>
-          <w:bCs/>
-          <w:sz w:val="26"/>
-          <w:szCs w:val="26"/>
-          <w:lang w:val="en-US"/>
-        </w:rPr>
-      </w:pPr>
-    </w:p>
-    <w:p>
-      <w:pPr>
-        <w:pStyle w:val="ListParagraph"/>
-        <w:spacing w:line="360" w:lineRule="auto"/>
-        <w:jc w:val="both"/>
-        <w:rPr>
-          <w:rFonts w:ascii="Times New Roman" w:hAnsi="Times New Roman" w:cs="Times New Roman"/>
           <w:sz w:val="26"/>
           <w:szCs w:val="26"/>
         </w:rPr>
@@ -2571,204 +2802,8 @@
           <w:sz w:val="26"/>
           <w:szCs w:val="26"/>
         </w:rPr>
-        <w:t>точка.</w:t>
-      </w:r>
-    </w:p>
-    <w:p>
-      <w:pPr>
-        <w:pStyle w:val="ListParagraph"/>
-        <w:spacing w:line="360" w:lineRule="auto"/>
-        <w:jc w:val="both"/>
-        <w:rPr>
-          <w:rFonts w:ascii="Times New Roman" w:hAnsi="Times New Roman" w:cs="Times New Roman"/>
-          <w:b/>
-          <w:sz w:val="26"/>
-          <w:szCs w:val="26"/>
-          <w:lang w:val="en-US"/>
-        </w:rPr>
-      </w:pPr>
-    </w:p>
-    <w:p>
-      <w:pPr>
-        <w:pStyle w:val="ListParagraph"/>
-        <w:spacing w:line="360" w:lineRule="auto"/>
-        <w:jc w:val="both"/>
-        <w:rPr>
-          <w:rFonts w:ascii="Times New Roman" w:hAnsi="Times New Roman" w:cs="Times New Roman"/>
-          <w:b/>
-          <w:sz w:val="26"/>
-          <w:szCs w:val="26"/>
-          <w:lang w:val="en-US"/>
-        </w:rPr>
-      </w:pPr>
-    </w:p>
-    <w:p>
-      <w:pPr>
-        <w:pStyle w:val="ListParagraph"/>
-        <w:spacing w:line="360" w:lineRule="auto"/>
-        <w:jc w:val="both"/>
-        <w:rPr>
-          <w:rFonts w:ascii="Times New Roman" w:hAnsi="Times New Roman" w:cs="Times New Roman"/>
-          <w:b/>
-          <w:sz w:val="26"/>
-          <w:szCs w:val="26"/>
-          <w:lang w:val="en-US"/>
-        </w:rPr>
-      </w:pPr>
-    </w:p>
-    <w:p>
-      <w:pPr>
-        <w:pStyle w:val="ListParagraph"/>
-        <w:spacing w:line="360" w:lineRule="auto"/>
-        <w:jc w:val="both"/>
-        <w:rPr>
-          <w:rFonts w:ascii="Times New Roman" w:hAnsi="Times New Roman" w:cs="Times New Roman"/>
-          <w:b/>
-          <w:sz w:val="26"/>
-          <w:szCs w:val="26"/>
-          <w:lang w:val="en-US"/>
-        </w:rPr>
-      </w:pPr>
-    </w:p>
-    <w:p>
-      <w:pPr>
-        <w:pStyle w:val="ListParagraph"/>
-        <w:spacing w:line="360" w:lineRule="auto"/>
-        <w:jc w:val="both"/>
-        <w:rPr>
-          <w:rFonts w:ascii="Times New Roman" w:hAnsi="Times New Roman" w:cs="Times New Roman"/>
-          <w:b/>
-          <w:sz w:val="26"/>
-          <w:szCs w:val="26"/>
-          <w:lang w:val="en-US"/>
-        </w:rPr>
-      </w:pPr>
-    </w:p>
-    <w:p>
-      <w:pPr>
-        <w:pStyle w:val="ListParagraph"/>
-        <w:spacing w:line="360" w:lineRule="auto"/>
-        <w:jc w:val="both"/>
-        <w:rPr>
-          <w:rFonts w:ascii="Times New Roman" w:hAnsi="Times New Roman" w:cs="Times New Roman"/>
-          <w:b/>
-          <w:sz w:val="26"/>
-          <w:szCs w:val="26"/>
-          <w:lang w:val="en-US"/>
-        </w:rPr>
-      </w:pPr>
-    </w:p>
-    <w:p>
-      <w:pPr>
-        <w:pStyle w:val="ListParagraph"/>
-        <w:spacing w:line="360" w:lineRule="auto"/>
-        <w:jc w:val="both"/>
-        <w:rPr>
-          <w:rFonts w:ascii="Times New Roman" w:hAnsi="Times New Roman" w:cs="Times New Roman"/>
-          <w:b/>
-          <w:sz w:val="26"/>
-          <w:szCs w:val="26"/>
-          <w:lang w:val="en-US"/>
-        </w:rPr>
-      </w:pPr>
-    </w:p>
-    <w:p>
-      <w:pPr>
-        <w:pStyle w:val="ListParagraph"/>
-        <w:spacing w:line="360" w:lineRule="auto"/>
-        <w:jc w:val="both"/>
-        <w:rPr>
-          <w:rFonts w:ascii="Times New Roman" w:hAnsi="Times New Roman" w:cs="Times New Roman"/>
-          <w:b/>
-          <w:sz w:val="26"/>
-          <w:szCs w:val="26"/>
-          <w:lang w:val="en-US"/>
-        </w:rPr>
-      </w:pPr>
-    </w:p>
-    <w:p>
-      <w:pPr>
-        <w:pStyle w:val="ListParagraph"/>
-        <w:spacing w:line="360" w:lineRule="auto"/>
-        <w:jc w:val="both"/>
-        <w:rPr>
-          <w:rFonts w:ascii="Times New Roman" w:hAnsi="Times New Roman" w:cs="Times New Roman"/>
-          <w:b/>
-          <w:sz w:val="26"/>
-          <w:szCs w:val="26"/>
-          <w:lang w:val="en-US"/>
-        </w:rPr>
-      </w:pPr>
-    </w:p>
-    <w:p>
-      <w:pPr>
-        <w:pStyle w:val="ListParagraph"/>
-        <w:spacing w:line="360" w:lineRule="auto"/>
-        <w:jc w:val="both"/>
-        <w:rPr>
-          <w:rFonts w:ascii="Times New Roman" w:hAnsi="Times New Roman" w:cs="Times New Roman"/>
-          <w:b/>
-          <w:sz w:val="26"/>
-          <w:szCs w:val="26"/>
-          <w:lang w:val="en-US"/>
-        </w:rPr>
-      </w:pPr>
-    </w:p>
-    <w:p>
-      <w:pPr>
-        <w:pStyle w:val="ListParagraph"/>
-        <w:spacing w:line="360" w:lineRule="auto"/>
-        <w:jc w:val="both"/>
-        <w:rPr>
-          <w:rFonts w:ascii="Times New Roman" w:hAnsi="Times New Roman" w:cs="Times New Roman"/>
-          <w:b/>
-          <w:sz w:val="26"/>
-          <w:szCs w:val="26"/>
-          <w:lang w:val="en-US"/>
-        </w:rPr>
-      </w:pPr>
-    </w:p>
-    <w:p>
-      <w:pPr>
-        <w:pStyle w:val="ListParagraph"/>
-        <w:spacing w:line="360" w:lineRule="auto"/>
-        <w:jc w:val="both"/>
-        <w:rPr>
-          <w:rFonts w:ascii="Times New Roman" w:hAnsi="Times New Roman" w:cs="Times New Roman"/>
-          <w:b/>
-          <w:sz w:val="26"/>
-          <w:szCs w:val="26"/>
-          <w:lang w:val="en-US"/>
-        </w:rPr>
-      </w:pPr>
-    </w:p>
-    <w:p>
-      <w:pPr>
-        <w:pStyle w:val="ListParagraph"/>
-        <w:spacing w:line="360" w:lineRule="auto"/>
-        <w:jc w:val="both"/>
-        <w:rPr>
-          <w:rFonts w:ascii="Times New Roman" w:hAnsi="Times New Roman" w:cs="Times New Roman"/>
-          <w:b/>
-          <w:sz w:val="26"/>
-          <w:szCs w:val="26"/>
-          <w:lang w:val="en-US"/>
-        </w:rPr>
-      </w:pPr>
-    </w:p>
-    <w:p>
-      <w:pPr>
-        <w:pStyle w:val="ListParagraph"/>
-        <w:spacing w:line="360" w:lineRule="auto"/>
-        <w:jc w:val="both"/>
-        <w:rPr>
-          <w:rFonts w:ascii="Times New Roman" w:hAnsi="Times New Roman" w:cs="Times New Roman"/>
-          <w:b/>
-          <w:sz w:val="26"/>
-          <w:szCs w:val="26"/>
-          <w:lang w:val="en-US"/>
-        </w:rPr>
-      </w:pPr>
+        <w:t>точка</w:t>
+      </w:r>
     </w:p>
     <w:p>
       <w:pPr>
@@ -3511,6 +3546,23 @@
           <w:sz w:val="26"/>
           <w:szCs w:val="26"/>
         </w:rPr>
+        <w:t xml:space="preserve">, </w:t>
+      </w:r>
+      <w:r>
+        <w:rPr>
+          <w:rFonts w:ascii="Times New Roman" w:hAnsi="Times New Roman" w:cs="Times New Roman"/>
+          <w:sz w:val="26"/>
+          <w:szCs w:val="26"/>
+          <w:lang w:val="en-US"/>
+        </w:rPr>
+        <w:t>photo</w:t>
+      </w:r>
+      <w:r>
+        <w:rPr>
+          <w:rFonts w:ascii="Times New Roman" w:hAnsi="Times New Roman" w:cs="Times New Roman"/>
+          <w:sz w:val="26"/>
+          <w:szCs w:val="26"/>
+        </w:rPr>
         <w:t>)</w:t>
       </w:r>
     </w:p>
@@ -3553,6 +3605,7 @@
         </w:rPr>
         <w:t xml:space="preserve">, </w:t>
       </w:r>
+      <w:proofErr w:type="spellStart"/>
       <w:r>
         <w:rPr>
           <w:rFonts w:ascii="Times New Roman" w:hAnsi="Times New Roman" w:cs="Times New Roman"/>
@@ -3569,17 +3622,7 @@
           <w:szCs w:val="26"/>
           <w:lang w:val="en-US"/>
         </w:rPr>
-        <w:t xml:space="preserve">, </w:t>
-      </w:r>
-      <w:proofErr w:type="spellStart"/>
-      <w:r>
-        <w:rPr>
-          <w:rFonts w:ascii="Times New Roman" w:hAnsi="Times New Roman" w:cs="Times New Roman"/>
-          <w:sz w:val="26"/>
-          <w:szCs w:val="26"/>
-          <w:lang w:val="en-US"/>
-        </w:rPr>
-        <w:t>jury_id</w:t>
+        <w:t>_aud</w:t>
       </w:r>
       <w:proofErr w:type="spellEnd"/>
       <w:r>
@@ -3719,6 +3762,90 @@
           <w:lang w:val="en-US"/>
         </w:rPr>
         <w:t>)</w:t>
+      </w:r>
+    </w:p>
+    <w:p>
+      <w:pPr>
+        <w:pStyle w:val="ListParagraph"/>
+        <w:spacing w:line="360" w:lineRule="auto"/>
+        <w:jc w:val="both"/>
+        <w:rPr>
+          <w:rFonts w:ascii="Times New Roman" w:hAnsi="Times New Roman" w:cs="Times New Roman"/>
+          <w:sz w:val="26"/>
+          <w:szCs w:val="26"/>
+          <w:lang w:val="en-US"/>
+        </w:rPr>
+      </w:pPr>
+      <w:proofErr w:type="spellStart"/>
+      <w:r>
+        <w:rPr>
+          <w:rFonts w:ascii="Times New Roman" w:hAnsi="Times New Roman" w:cs="Times New Roman"/>
+          <w:sz w:val="26"/>
+          <w:szCs w:val="26"/>
+          <w:lang w:val="en-US"/>
+        </w:rPr>
+        <w:t>Jury_</w:t>
+      </w:r>
+      <w:proofErr w:type="gramStart"/>
+      <w:r>
+        <w:rPr>
+          <w:rFonts w:ascii="Times New Roman" w:hAnsi="Times New Roman" w:cs="Times New Roman"/>
+          <w:sz w:val="26"/>
+          <w:szCs w:val="26"/>
+          <w:lang w:val="en-US"/>
+        </w:rPr>
+        <w:t>Score</w:t>
+      </w:r>
+      <w:proofErr w:type="spellEnd"/>
+      <w:r>
+        <w:rPr>
+          <w:rFonts w:ascii="Times New Roman" w:hAnsi="Times New Roman" w:cs="Times New Roman"/>
+          <w:sz w:val="26"/>
+          <w:szCs w:val="26"/>
+          <w:lang w:val="en-US"/>
+        </w:rPr>
+        <w:t>(</w:t>
+      </w:r>
+      <w:proofErr w:type="spellStart"/>
+      <w:proofErr w:type="gramEnd"/>
+      <w:r>
+        <w:rPr>
+          <w:rFonts w:ascii="Times New Roman" w:hAnsi="Times New Roman" w:cs="Times New Roman"/>
+          <w:sz w:val="26"/>
+          <w:szCs w:val="26"/>
+          <w:lang w:val="en-US"/>
+        </w:rPr>
+        <w:t>performance_id</w:t>
+      </w:r>
+      <w:proofErr w:type="spellEnd"/>
+      <w:r>
+        <w:rPr>
+          <w:rFonts w:ascii="Times New Roman" w:hAnsi="Times New Roman" w:cs="Times New Roman"/>
+          <w:sz w:val="26"/>
+          <w:szCs w:val="26"/>
+          <w:lang w:val="en-US"/>
+        </w:rPr>
+        <w:t xml:space="preserve">, </w:t>
+      </w:r>
+      <w:proofErr w:type="spellStart"/>
+      <w:r>
+        <w:rPr>
+          <w:rFonts w:ascii="Times New Roman" w:hAnsi="Times New Roman" w:cs="Times New Roman"/>
+          <w:sz w:val="26"/>
+          <w:szCs w:val="26"/>
+          <w:lang w:val="en-US"/>
+        </w:rPr>
+        <w:t>jury_id</w:t>
+      </w:r>
+      <w:proofErr w:type="spellEnd"/>
+      <w:r>
+        <w:rPr>
+          <w:rFonts w:ascii="Times New Roman" w:hAnsi="Times New Roman" w:cs="Times New Roman"/>
+          <w:sz w:val="26"/>
+          <w:szCs w:val="26"/>
+          <w:lang w:val="en-US"/>
+        </w:rPr>
+        <w:t>, score)</w:t>
       </w:r>
     </w:p>
     <w:p>
@@ -3789,6 +3916,7 @@
           <w:szCs w:val="26"/>
           <w:lang w:val="en-US"/>
         </w:rPr>
+        <w:lastRenderedPageBreak/>
         <w:drawing>
           <wp:inline distT="0" distB="0" distL="0" distR="0" wp14:anchorId="53816913" wp14:editId="7CD4A4FB">
             <wp:extent cx="4855210" cy="4155180"/>
@@ -3879,10 +4007,16 @@
           <w:szCs w:val="26"/>
         </w:rPr>
         <w:drawing>
-          <wp:inline distT="0" distB="0" distL="0" distR="0" wp14:anchorId="4E4C1081" wp14:editId="10C6E62B">
-            <wp:extent cx="6645910" cy="3340735"/>
-            <wp:effectExtent l="0" t="0" r="2540" b="0"/>
-            <wp:docPr id="1053112965" name="Picture 1"/>
+          <wp:inline distT="0" distB="0" distL="0" distR="0" wp14:anchorId="5778D275" wp14:editId="7B094624">
+            <wp:extent cx="6645910" cy="3115945"/>
+            <wp:effectExtent l="0" t="0" r="2540" b="8255"/>
+            <wp:docPr id="3" name="Picture 2">
+              <a:extLst xmlns:a="http://schemas.openxmlformats.org/drawingml/2006/main">
+                <a:ext uri="{FF2B5EF4-FFF2-40B4-BE49-F238E27FC236}">
+                  <a16:creationId xmlns:a16="http://schemas.microsoft.com/office/drawing/2014/main" id="{0EE91237-032F-4109-6F67-EB71D27AC174}"/>
+                </a:ext>
+              </a:extLst>
+            </wp:docPr>
             <wp:cNvGraphicFramePr>
               <a:graphicFrameLocks xmlns:a="http://schemas.openxmlformats.org/drawingml/2006/main" noChangeAspect="1"/>
             </wp:cNvGraphicFramePr>
@@ -3890,19 +4024,26 @@
               <a:graphicData uri="http://schemas.openxmlformats.org/drawingml/2006/picture">
                 <pic:pic xmlns:pic="http://schemas.openxmlformats.org/drawingml/2006/picture">
                   <pic:nvPicPr>
-                    <pic:cNvPr id="1053112965" name=""/>
-                    <pic:cNvPicPr/>
+                    <pic:cNvPr id="3" name="Picture 2">
+                      <a:extLst>
+                        <a:ext uri="{FF2B5EF4-FFF2-40B4-BE49-F238E27FC236}">
+                          <a16:creationId xmlns:a16="http://schemas.microsoft.com/office/drawing/2014/main" id="{0EE91237-032F-4109-6F67-EB71D27AC174}"/>
+                        </a:ext>
+                      </a:extLst>
+                    </pic:cNvPr>
+                    <pic:cNvPicPr>
+                      <a:picLocks noChangeAspect="1"/>
+                    </pic:cNvPicPr>
                   </pic:nvPicPr>
-                  <pic:blipFill>
+                  <pic:blipFill rotWithShape="1">
                     <a:blip r:embed="rId10"/>
-                    <a:stretch>
-                      <a:fillRect/>
-                    </a:stretch>
+                    <a:srcRect b="6732"/>
+                    <a:stretch/>
                   </pic:blipFill>
                   <pic:spPr>
                     <a:xfrm>
                       <a:off x="0" y="0"/>
-                      <a:ext cx="6645910" cy="3340735"/>
+                      <a:ext cx="6645910" cy="3115945"/>
                     </a:xfrm>
                     <a:prstGeom prst="rect">
                       <a:avLst/>
@@ -3932,6 +4073,7 @@
         <w:rPr>
           <w:rFonts w:ascii="Times New Roman" w:hAnsi="Times New Roman" w:cs="Times New Roman"/>
           <w:b/>
+          <w:noProof/>
           <w:sz w:val="26"/>
           <w:szCs w:val="26"/>
           <w:lang w:val="en-US"/>
@@ -13027,147 +13169,39 @@
   </w:num>
   <w:num w:numId="39" w16cid:durableId="837498654">
     <w:abstractNumId w:val="17"/>
-    <w:lvlOverride w:ilvl="0"/>
-    <w:lvlOverride w:ilvl="1"/>
-    <w:lvlOverride w:ilvl="2"/>
-    <w:lvlOverride w:ilvl="3"/>
-    <w:lvlOverride w:ilvl="4"/>
-    <w:lvlOverride w:ilvl="5"/>
-    <w:lvlOverride w:ilvl="6"/>
-    <w:lvlOverride w:ilvl="7"/>
-    <w:lvlOverride w:ilvl="8"/>
   </w:num>
   <w:num w:numId="40" w16cid:durableId="767896409">
     <w:abstractNumId w:val="30"/>
-    <w:lvlOverride w:ilvl="0"/>
-    <w:lvlOverride w:ilvl="1"/>
-    <w:lvlOverride w:ilvl="2"/>
-    <w:lvlOverride w:ilvl="3"/>
-    <w:lvlOverride w:ilvl="4"/>
-    <w:lvlOverride w:ilvl="5"/>
-    <w:lvlOverride w:ilvl="6"/>
-    <w:lvlOverride w:ilvl="7"/>
-    <w:lvlOverride w:ilvl="8"/>
   </w:num>
   <w:num w:numId="41" w16cid:durableId="2054647297">
     <w:abstractNumId w:val="4"/>
-    <w:lvlOverride w:ilvl="0"/>
-    <w:lvlOverride w:ilvl="1"/>
-    <w:lvlOverride w:ilvl="2"/>
-    <w:lvlOverride w:ilvl="3"/>
-    <w:lvlOverride w:ilvl="4"/>
-    <w:lvlOverride w:ilvl="5"/>
-    <w:lvlOverride w:ilvl="6"/>
-    <w:lvlOverride w:ilvl="7"/>
-    <w:lvlOverride w:ilvl="8"/>
   </w:num>
   <w:num w:numId="42" w16cid:durableId="98839005">
     <w:abstractNumId w:val="36"/>
-    <w:lvlOverride w:ilvl="0"/>
-    <w:lvlOverride w:ilvl="1"/>
-    <w:lvlOverride w:ilvl="2"/>
-    <w:lvlOverride w:ilvl="3"/>
-    <w:lvlOverride w:ilvl="4"/>
-    <w:lvlOverride w:ilvl="5"/>
-    <w:lvlOverride w:ilvl="6"/>
-    <w:lvlOverride w:ilvl="7"/>
-    <w:lvlOverride w:ilvl="8"/>
   </w:num>
   <w:num w:numId="43" w16cid:durableId="1428500889">
     <w:abstractNumId w:val="42"/>
-    <w:lvlOverride w:ilvl="0"/>
-    <w:lvlOverride w:ilvl="1"/>
-    <w:lvlOverride w:ilvl="2"/>
-    <w:lvlOverride w:ilvl="3"/>
-    <w:lvlOverride w:ilvl="4"/>
-    <w:lvlOverride w:ilvl="5"/>
-    <w:lvlOverride w:ilvl="6"/>
-    <w:lvlOverride w:ilvl="7"/>
-    <w:lvlOverride w:ilvl="8"/>
   </w:num>
   <w:num w:numId="44" w16cid:durableId="2145855491">
     <w:abstractNumId w:val="32"/>
-    <w:lvlOverride w:ilvl="0"/>
-    <w:lvlOverride w:ilvl="1"/>
-    <w:lvlOverride w:ilvl="2"/>
-    <w:lvlOverride w:ilvl="3"/>
-    <w:lvlOverride w:ilvl="4"/>
-    <w:lvlOverride w:ilvl="5"/>
-    <w:lvlOverride w:ilvl="6"/>
-    <w:lvlOverride w:ilvl="7"/>
-    <w:lvlOverride w:ilvl="8"/>
   </w:num>
   <w:num w:numId="45" w16cid:durableId="1713266479">
     <w:abstractNumId w:val="27"/>
-    <w:lvlOverride w:ilvl="0"/>
-    <w:lvlOverride w:ilvl="1"/>
-    <w:lvlOverride w:ilvl="2"/>
-    <w:lvlOverride w:ilvl="3"/>
-    <w:lvlOverride w:ilvl="4"/>
-    <w:lvlOverride w:ilvl="5"/>
-    <w:lvlOverride w:ilvl="6"/>
-    <w:lvlOverride w:ilvl="7"/>
-    <w:lvlOverride w:ilvl="8"/>
   </w:num>
   <w:num w:numId="46" w16cid:durableId="16201198">
     <w:abstractNumId w:val="1"/>
-    <w:lvlOverride w:ilvl="0"/>
-    <w:lvlOverride w:ilvl="1"/>
-    <w:lvlOverride w:ilvl="2"/>
-    <w:lvlOverride w:ilvl="3"/>
-    <w:lvlOverride w:ilvl="4"/>
-    <w:lvlOverride w:ilvl="5"/>
-    <w:lvlOverride w:ilvl="6"/>
-    <w:lvlOverride w:ilvl="7"/>
-    <w:lvlOverride w:ilvl="8"/>
   </w:num>
   <w:num w:numId="47" w16cid:durableId="212354294">
     <w:abstractNumId w:val="48"/>
-    <w:lvlOverride w:ilvl="0"/>
-    <w:lvlOverride w:ilvl="1"/>
-    <w:lvlOverride w:ilvl="2"/>
-    <w:lvlOverride w:ilvl="3"/>
-    <w:lvlOverride w:ilvl="4"/>
-    <w:lvlOverride w:ilvl="5"/>
-    <w:lvlOverride w:ilvl="6"/>
-    <w:lvlOverride w:ilvl="7"/>
-    <w:lvlOverride w:ilvl="8"/>
   </w:num>
   <w:num w:numId="48" w16cid:durableId="1873953540">
     <w:abstractNumId w:val="0"/>
-    <w:lvlOverride w:ilvl="0"/>
-    <w:lvlOverride w:ilvl="1"/>
-    <w:lvlOverride w:ilvl="2"/>
-    <w:lvlOverride w:ilvl="3"/>
-    <w:lvlOverride w:ilvl="4"/>
-    <w:lvlOverride w:ilvl="5"/>
-    <w:lvlOverride w:ilvl="6"/>
-    <w:lvlOverride w:ilvl="7"/>
-    <w:lvlOverride w:ilvl="8"/>
   </w:num>
   <w:num w:numId="49" w16cid:durableId="1875771465">
     <w:abstractNumId w:val="43"/>
-    <w:lvlOverride w:ilvl="0"/>
-    <w:lvlOverride w:ilvl="1"/>
-    <w:lvlOverride w:ilvl="2"/>
-    <w:lvlOverride w:ilvl="3"/>
-    <w:lvlOverride w:ilvl="4"/>
-    <w:lvlOverride w:ilvl="5"/>
-    <w:lvlOverride w:ilvl="6"/>
-    <w:lvlOverride w:ilvl="7"/>
-    <w:lvlOverride w:ilvl="8"/>
   </w:num>
   <w:num w:numId="50" w16cid:durableId="63112572">
     <w:abstractNumId w:val="2"/>
-    <w:lvlOverride w:ilvl="0"/>
-    <w:lvlOverride w:ilvl="1"/>
-    <w:lvlOverride w:ilvl="2"/>
-    <w:lvlOverride w:ilvl="3"/>
-    <w:lvlOverride w:ilvl="4"/>
-    <w:lvlOverride w:ilvl="5"/>
-    <w:lvlOverride w:ilvl="6"/>
-    <w:lvlOverride w:ilvl="7"/>
-    <w:lvlOverride w:ilvl="8"/>
   </w:num>
 </w:numbering>
 </file>
@@ -13574,7 +13608,6 @@
   <w:style w:type="character" w:default="1" w:styleId="DefaultParagraphFont">
     <w:name w:val="Default Paragraph Font"/>
     <w:uiPriority w:val="1"/>
-    <w:semiHidden/>
     <w:unhideWhenUsed/>
   </w:style>
   <w:style w:type="table" w:default="1" w:styleId="TableNormal">

</xml_diff>